<commit_message>
final commit TP2 P2
</commit_message>
<xml_diff>
--- a/Rapport TP2 NLP.docx
+++ b/Rapport TP2 NLP.docx
@@ -18,7 +18,28 @@
         <w:t>Rapport TP2 NLP</w:t>
       </w:r>
     </w:p>
-    <w:p xmlns:wp14="http://schemas.microsoft.com/office/word/2010/wordml" wp14:paraId="272464BB" wp14:textId="0DD86AE6"/>
+    <w:p xmlns:wp14="http://schemas.microsoft.com/office/word/2010/wordml" wp14:paraId="272464BB" wp14:textId="220F2797">
+      <w:pPr>
+        <w:rPr>
+          <w:sz w:val="36"/>
+          <w:szCs w:val="36"/>
+        </w:rPr>
+      </w:pPr>
+      <w:r>
+        <w:rPr>
+          <w:sz w:val="32"/>
+          <w:szCs w:val="32"/>
+        </w:rPr>
+        <w:t xml:space="preserve">Premier </w:t>
+      </w:r>
+      <w:r>
+        <w:rPr>
+          <w:sz w:val="32"/>
+          <w:szCs w:val="32"/>
+        </w:rPr>
+        <w:t>test :</w:t>
+      </w:r>
+    </w:p>
     <w:p xmlns:wp14="http://schemas.microsoft.com/office/word/2010/wordml" wp14:paraId="64013F13" wp14:textId="67877C02">
       <w:pPr>
         <w:pStyle w:val="Normal"/>
@@ -209,8 +230,25 @@
         <w:pStyle w:val="Normal"/>
       </w:pPr>
       <w:r>
-        <w:rPr/>
-        <w:t>Deuxième test:</w:t>
+        <w:rPr>
+          <w:sz w:val="32"/>
+          <w:szCs w:val="32"/>
+        </w:rPr>
+        <w:t>Deuxième test</w:t>
+      </w:r>
+      <w:r>
+        <w:rPr>
+          <w:sz w:val="32"/>
+          <w:szCs w:val="32"/>
+        </w:rPr>
+        <w:t xml:space="preserve"> </w:t>
+      </w:r>
+      <w:r>
+        <w:rPr>
+          <w:sz w:val="32"/>
+          <w:szCs w:val="32"/>
+        </w:rPr>
+        <w:t>:</w:t>
       </w:r>
       <w:r>
         <w:br/>
@@ -224,8 +262,8 @@
       </w:r>
       <w:r>
         <w:drawing>
-          <wp:inline wp14:editId="728B4F0F" wp14:anchorId="5BF91147">
-            <wp:extent cx="4848225" cy="2999839"/>
+          <wp:inline wp14:editId="1D1ECF7A" wp14:anchorId="5BF91147">
+            <wp:extent cx="4848226" cy="2999839"/>
             <wp:effectExtent l="0" t="0" r="0" b="0"/>
             <wp:docPr id="1240682571" name="" title=""/>
             <wp:cNvGraphicFramePr>
@@ -239,10 +277,10 @@
                     <pic:cNvPicPr/>
                   </pic:nvPicPr>
                   <pic:blipFill>
-                    <a:blip r:embed="R21e2f7572c4f48cd">
-                      <a:extLst>
+                    <a:blip r:embed="Rbb71117626934922">
+                      <a:extLst xmlns:a="http://schemas.openxmlformats.org/drawingml/2006/main">
                         <a:ext xmlns:a="http://schemas.openxmlformats.org/drawingml/2006/main" uri="{28A0092B-C50C-407E-A947-70E740481C1C}">
-                          <a14:useLocalDpi val="0"/>
+                          <a14:useLocalDpi xmlns:a14="http://schemas.microsoft.com/office/drawing/2010/main" val="0"/>
                         </a:ext>
                       </a:extLst>
                     </a:blip>
@@ -251,9 +289,9 @@
                     </a:stretch>
                   </pic:blipFill>
                   <pic:spPr>
-                    <a:xfrm>
+                    <a:xfrm rot="0" flipH="0" flipV="0">
                       <a:off x="0" y="0"/>
-                      <a:ext cx="4848225" cy="2999839"/>
+                      <a:ext cx="4848226" cy="2999839"/>
                     </a:xfrm>
                     <a:prstGeom prst="rect">
                       <a:avLst/>
@@ -284,7 +322,7 @@
       </w:r>
       <w:r>
         <w:drawing>
-          <wp:inline wp14:editId="71F87A1B" wp14:anchorId="413A7635">
+          <wp:inline wp14:editId="3A820D9C" wp14:anchorId="413A7635">
             <wp:extent cx="4572000" cy="381000"/>
             <wp:effectExtent l="0" t="0" r="0" b="0"/>
             <wp:docPr id="665563948" name="" title=""/>
@@ -299,10 +337,10 @@
                     <pic:cNvPicPr/>
                   </pic:nvPicPr>
                   <pic:blipFill>
-                    <a:blip r:embed="Rb6a37c973b304ea9">
-                      <a:extLst>
+                    <a:blip r:embed="R34cfcb9beabf46c5">
+                      <a:extLst xmlns:a="http://schemas.openxmlformats.org/drawingml/2006/main">
                         <a:ext xmlns:a="http://schemas.openxmlformats.org/drawingml/2006/main" uri="{28A0092B-C50C-407E-A947-70E740481C1C}">
-                          <a14:useLocalDpi val="0"/>
+                          <a14:useLocalDpi xmlns:a14="http://schemas.microsoft.com/office/drawing/2010/main" val="0"/>
                         </a:ext>
                       </a:extLst>
                     </a:blip>
@@ -311,7 +349,7 @@
                     </a:stretch>
                   </pic:blipFill>
                   <pic:spPr>
-                    <a:xfrm>
+                    <a:xfrm rot="0" flipH="0" flipV="0">
                       <a:off x="0" y="0"/>
                       <a:ext cx="4572000" cy="381000"/>
                     </a:xfrm>
@@ -394,13 +432,40 @@
       <w:pPr>
         <w:pStyle w:val="Normal"/>
       </w:pPr>
-      <w:r>
-        <w:br/>
-      </w:r>
     </w:p>
     <w:p>
       <w:r>
         <w:br w:type="page"/>
+      </w:r>
+    </w:p>
+    <w:p>
+      <w:pPr>
+        <w:pStyle w:val="Normal"/>
+        <w:rPr>
+          <w:sz w:val="32"/>
+          <w:szCs w:val="32"/>
+        </w:rPr>
+      </w:pPr>
+      <w:r>
+        <w:rPr>
+          <w:sz w:val="32"/>
+          <w:szCs w:val="32"/>
+        </w:rPr>
+        <w:t>Troisi</w:t>
+      </w:r>
+      <w:r>
+        <w:rPr>
+          <w:sz w:val="32"/>
+          <w:szCs w:val="32"/>
+        </w:rPr>
+        <w:t>ème</w:t>
+      </w:r>
+      <w:r>
+        <w:rPr>
+          <w:sz w:val="32"/>
+          <w:szCs w:val="32"/>
+        </w:rPr>
+        <w:t xml:space="preserve"> test:</w:t>
       </w:r>
     </w:p>
     <w:p>
@@ -548,7 +613,24 @@
     <w:p>
       <w:pPr>
         <w:pStyle w:val="Normal"/>
-      </w:pPr>
+        <w:suppressLineNumbers w:val="0"/>
+        <w:bidi w:val="0"/>
+        <w:spacing w:before="0" w:beforeAutospacing="off" w:after="160" w:afterAutospacing="off" w:line="259" w:lineRule="auto"/>
+        <w:ind w:left="0" w:right="0"/>
+        <w:jc w:val="left"/>
+      </w:pPr>
+      <w:r>
+        <w:rPr/>
+        <w:t xml:space="preserve">Après comparaison on peut voir que le </w:t>
+      </w:r>
+      <w:r>
+        <w:rPr/>
+        <w:t>troisième</w:t>
+      </w:r>
+      <w:r>
+        <w:rPr/>
+        <w:t xml:space="preserve"> modèle et le plus performant des 3 essai.</w:t>
+      </w:r>
     </w:p>
     <w:sectPr>
       <w:pgSz w:w="11906" w:h="16838" w:orient="portrait"/>

</xml_diff>